<commit_message>
Handle complexField sequences as well as simpleFields
</commit_message>
<xml_diff>
--- a/MailMerge.OoXml.Tests/TestDocuments/Client Care Letter.docx
+++ b/MailMerge.OoXml.Tests/TestDocuments/Client Care Letter.docx
@@ -37,7 +37,9 @@
           <w:szCs w:val="23"/>
         </w:rPr>
       </w:pPr>
-    </w:p>
+      <w:bookmarkStart w:id="0" w:name="_GoBack"/>
+    </w:p>
+    <w:bookmarkEnd w:id="0"/>
     <w:p>
       <w:pPr>
         <w:jc w:val="both"/>
@@ -71,15 +73,82 @@
           <w:sz w:val="23"/>
           <w:szCs w:val="23"/>
         </w:rPr>
-        <w:pict w14:anchorId="1A6EDADA">
-          <v:rect id="_x0000_s1032" style="position:absolute;left:0;text-align:left;margin-left:-5.4pt;margin-top:1.65pt;width:225pt;height:106.7pt;z-index:1" strokecolor="white">
-            <v:textbox style="mso-next-textbox:#_x0000_s1032">
-              <w:txbxContent>
-                <w:p/>
-              </w:txbxContent>
-            </v:textbox>
-          </v:rect>
-        </w:pict>
+        <mc:AlternateContent>
+          <mc:Choice Requires="wps">
+            <w:drawing>
+              <wp:anchor distT="0" distB="0" distL="114300" distR="114300" simplePos="0" relativeHeight="251657216" behindDoc="0" locked="0" layoutInCell="1" allowOverlap="1" wp14:anchorId="1A6EDADA" wp14:editId="76C0B223">
+                <wp:simplePos x="0" y="0"/>
+                <wp:positionH relativeFrom="column">
+                  <wp:posOffset>-68580</wp:posOffset>
+                </wp:positionH>
+                <wp:positionV relativeFrom="paragraph">
+                  <wp:posOffset>20955</wp:posOffset>
+                </wp:positionV>
+                <wp:extent cx="2857500" cy="1355090"/>
+                <wp:effectExtent l="6350" t="7620" r="12700" b="8890"/>
+                <wp:wrapNone/>
+                <wp:docPr id="2" name="Rectangle 8"/>
+                <wp:cNvGraphicFramePr>
+                  <a:graphicFrameLocks xmlns:a="http://schemas.openxmlformats.org/drawingml/2006/main"/>
+                </wp:cNvGraphicFramePr>
+                <a:graphic xmlns:a="http://schemas.openxmlformats.org/drawingml/2006/main">
+                  <a:graphicData uri="http://schemas.microsoft.com/office/word/2010/wordprocessingShape">
+                    <wps:wsp>
+                      <wps:cNvSpPr>
+                        <a:spLocks noChangeArrowheads="1"/>
+                      </wps:cNvSpPr>
+                      <wps:spPr bwMode="auto">
+                        <a:xfrm>
+                          <a:off x="0" y="0"/>
+                          <a:ext cx="2857500" cy="1355090"/>
+                        </a:xfrm>
+                        <a:prstGeom prst="rect">
+                          <a:avLst/>
+                        </a:prstGeom>
+                        <a:solidFill>
+                          <a:srgbClr val="FFFFFF"/>
+                        </a:solidFill>
+                        <a:ln w="9525">
+                          <a:solidFill>
+                            <a:srgbClr val="FFFFFF"/>
+                          </a:solidFill>
+                          <a:miter lim="800000"/>
+                          <a:headEnd/>
+                          <a:tailEnd/>
+                        </a:ln>
+                      </wps:spPr>
+                      <wps:txbx>
+                        <w:txbxContent>
+                          <w:p/>
+                        </w:txbxContent>
+                      </wps:txbx>
+                      <wps:bodyPr rot="0" vert="horz" wrap="square" lIns="91440" tIns="45720" rIns="91440" bIns="45720" anchor="t" anchorCtr="0" upright="1">
+                        <a:noAutofit/>
+                      </wps:bodyPr>
+                    </wps:wsp>
+                  </a:graphicData>
+                </a:graphic>
+                <wp14:sizeRelH relativeFrom="page">
+                  <wp14:pctWidth>0</wp14:pctWidth>
+                </wp14:sizeRelH>
+                <wp14:sizeRelV relativeFrom="page">
+                  <wp14:pctHeight>0</wp14:pctHeight>
+                </wp14:sizeRelV>
+              </wp:anchor>
+            </w:drawing>
+          </mc:Choice>
+          <mc:Fallback>
+            <w:pict>
+              <v:rect w14:anchorId="1A6EDADA" id="Rectangle 8" o:spid="_x0000_s1026" style="position:absolute;left:0;text-align:left;margin-left:-5.4pt;margin-top:1.65pt;width:225pt;height:106.7pt;z-index:251657216;visibility:visible;mso-wrap-style:square;mso-width-percent:0;mso-height-percent:0;mso-wrap-distance-left:9pt;mso-wrap-distance-top:0;mso-wrap-distance-right:9pt;mso-wrap-distance-bottom:0;mso-position-horizontal:absolute;mso-position-horizontal-relative:text;mso-position-vertical:absolute;mso-position-vertical-relative:text;mso-width-percent:0;mso-height-percent:0;mso-width-relative:page;mso-height-relative:page;v-text-anchor:top" o:gfxdata="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" strokecolor="white">
+                <v:textbox>
+                  <w:txbxContent>
+                    <w:p/>
+                  </w:txbxContent>
+                </v:textbox>
+              </v:rect>
+            </w:pict>
+          </mc:Fallback>
+        </mc:AlternateContent>
       </w:r>
     </w:p>
     <w:p>
@@ -132,232 +201,516 @@
           <w:sz w:val="23"/>
           <w:szCs w:val="23"/>
         </w:rPr>
-        <w:pict w14:anchorId="29CE9BB0">
-          <v:rect id="_x0000_s1033" style="position:absolute;left:0;text-align:left;margin-left:4in;margin-top:9.95pt;width:240pt;height:54pt;z-index:2" strokecolor="white">
-            <v:textbox style="mso-next-textbox:#_x0000_s1033">
-              <w:txbxContent>
-                <w:p>
-                  <w:pPr>
-                    <w:tabs>
-                      <w:tab w:val="left" w:pos="1080"/>
-                    </w:tabs>
-                    <w:spacing w:line="360" w:lineRule="auto"/>
-                    <w:rPr>
-                      <w:rFonts w:ascii="Helvetica" w:hAnsi="Helvetica"/>
-                      <w:sz w:val="20"/>
-                      <w:szCs w:val="20"/>
-                    </w:rPr>
-                  </w:pPr>
-                  <w:r>
-                    <w:rPr>
-                      <w:rFonts w:ascii="Helvetica" w:hAnsi="Helvetica"/>
-                      <w:sz w:val="20"/>
-                      <w:szCs w:val="20"/>
-                    </w:rPr>
-                    <w:t>Your ref:</w:t>
-                  </w:r>
-                  <w:r>
-                    <w:rPr>
-                      <w:rFonts w:ascii="Helvetica" w:hAnsi="Helvetica"/>
-                      <w:sz w:val="20"/>
-                      <w:szCs w:val="20"/>
-                    </w:rPr>
-                    <w:tab/>
-                  </w:r>
-                  <w:r>
-                    <w:rPr>
-                      <w:rFonts w:ascii="Helvetica" w:hAnsi="Helvetica"/>
-                      <w:sz w:val="20"/>
-                      <w:szCs w:val="20"/>
-                    </w:rPr>
-                    <w:fldChar w:fldCharType="begin"/>
-                  </w:r>
-                  <w:r>
-                    <w:rPr>
-                      <w:rFonts w:ascii="Helvetica" w:hAnsi="Helvetica"/>
-                      <w:sz w:val="20"/>
-                      <w:szCs w:val="20"/>
-                    </w:rPr>
-                    <w:instrText xml:space="preserve"> MERGEFIELD  Matter.ClientsReference  \* MERGEFORMAT </w:instrText>
-                  </w:r>
-                  <w:r>
-                    <w:rPr>
-                      <w:rFonts w:ascii="Helvetica" w:hAnsi="Helvetica"/>
-                      <w:sz w:val="20"/>
-                      <w:szCs w:val="20"/>
-                    </w:rPr>
-                    <w:fldChar w:fldCharType="separate"/>
-                  </w:r>
-                  <w:r>
-                    <w:rPr>
-                      <w:rFonts w:ascii="Helvetica" w:hAnsi="Helvetica"/>
-                      <w:noProof/>
-                      <w:sz w:val="20"/>
-                      <w:szCs w:val="20"/>
-                    </w:rPr>
-                    <w:t>«Matter.ClientsReference»</w:t>
-                  </w:r>
-                  <w:r>
-                    <w:rPr>
-                      <w:rFonts w:ascii="Helvetica" w:hAnsi="Helvetica"/>
-                      <w:sz w:val="20"/>
-                      <w:szCs w:val="20"/>
-                    </w:rPr>
-                    <w:fldChar w:fldCharType="end"/>
-                  </w:r>
-                  <w:r>
-                    <w:rPr>
-                      <w:rFonts w:ascii="Helvetica" w:hAnsi="Helvetica"/>
-                      <w:sz w:val="20"/>
-                      <w:szCs w:val="20"/>
-                    </w:rPr>
-                    <w:t xml:space="preserve"> </w:t>
-                  </w:r>
-                </w:p>
-                <w:p>
-                  <w:pPr>
-                    <w:tabs>
-                      <w:tab w:val="left" w:pos="1080"/>
-                    </w:tabs>
-                    <w:spacing w:line="360" w:lineRule="auto"/>
-                    <w:rPr>
-                      <w:rFonts w:ascii="Helvetica" w:hAnsi="Helvetica" w:cs="Helvetica"/>
-                      <w:sz w:val="20"/>
-                      <w:szCs w:val="20"/>
-                    </w:rPr>
-                  </w:pPr>
-                  <w:r>
-                    <w:rPr>
-                      <w:rFonts w:ascii="Helvetica" w:hAnsi="Helvetica"/>
-                      <w:sz w:val="20"/>
-                      <w:szCs w:val="20"/>
-                    </w:rPr>
-                    <w:t>Our ref:</w:t>
-                  </w:r>
-                  <w:r>
-                    <w:rPr>
-                      <w:rFonts w:ascii="Helvetica" w:hAnsi="Helvetica"/>
-                      <w:sz w:val="20"/>
-                      <w:szCs w:val="20"/>
-                    </w:rPr>
-                    <w:tab/>
-                  </w:r>
-                  <w:r>
-                    <w:rPr>
-                      <w:rFonts w:ascii="Helvetica" w:hAnsi="Helvetica"/>
-                      <w:sz w:val="20"/>
-                      <w:szCs w:val="20"/>
-                    </w:rPr>
-                    <w:fldChar w:fldCharType="begin"/>
-                  </w:r>
-                  <w:r>
-                    <w:rPr>
-                      <w:rFonts w:ascii="Helvetica" w:hAnsi="Helvetica"/>
-                      <w:sz w:val="20"/>
-                      <w:szCs w:val="20"/>
-                    </w:rPr>
-                    <w:instrText xml:space="preserve"> MERGEFIELD  Matter.Reference  \* MERGEFORMAT </w:instrText>
-                  </w:r>
-                  <w:r>
-                    <w:rPr>
-                      <w:rFonts w:ascii="Helvetica" w:hAnsi="Helvetica"/>
-                      <w:sz w:val="20"/>
-                      <w:szCs w:val="20"/>
-                    </w:rPr>
-                    <w:fldChar w:fldCharType="separate"/>
-                  </w:r>
-                  <w:r>
-                    <w:rPr>
-                      <w:rFonts w:ascii="Helvetica" w:hAnsi="Helvetica"/>
-                      <w:noProof/>
-                      <w:sz w:val="20"/>
-                      <w:szCs w:val="20"/>
-                    </w:rPr>
-                    <w:t>«Matter.Reference»</w:t>
-                  </w:r>
-                  <w:r>
-                    <w:rPr>
-                      <w:rFonts w:ascii="Helvetica" w:hAnsi="Helvetica"/>
-                      <w:sz w:val="20"/>
-                      <w:szCs w:val="20"/>
-                    </w:rPr>
-                    <w:fldChar w:fldCharType="end"/>
-                  </w:r>
-                </w:p>
-                <w:p>
-                  <w:pPr>
-                    <w:tabs>
-                      <w:tab w:val="left" w:pos="1080"/>
-                    </w:tabs>
-                    <w:spacing w:line="360" w:lineRule="auto"/>
-                    <w:rPr>
-                      <w:rFonts w:ascii="Helvetica" w:hAnsi="Helvetica"/>
-                      <w:sz w:val="20"/>
-                      <w:szCs w:val="20"/>
-                    </w:rPr>
-                  </w:pPr>
-                  <w:r>
-                    <w:rPr>
-                      <w:rFonts w:ascii="Helvetica" w:hAnsi="Helvetica"/>
-                      <w:sz w:val="20"/>
-                      <w:szCs w:val="20"/>
-                    </w:rPr>
-                    <w:t>Date:</w:t>
-                  </w:r>
-                  <w:r>
-                    <w:rPr>
-                      <w:rFonts w:ascii="Helvetica" w:hAnsi="Helvetica"/>
-                      <w:sz w:val="20"/>
-                      <w:szCs w:val="20"/>
-                    </w:rPr>
-                    <w:tab/>
-                  </w:r>
-                  <w:r>
-                    <w:rPr>
-                      <w:rFonts w:ascii="Helvetica" w:hAnsi="Helvetica"/>
-                      <w:sz w:val="20"/>
-                      <w:szCs w:val="20"/>
-                    </w:rPr>
-                    <w:fldChar w:fldCharType="begin"/>
-                  </w:r>
-                  <w:r>
-                    <w:rPr>
-                      <w:rFonts w:ascii="Helvetica" w:hAnsi="Helvetica"/>
-                      <w:sz w:val="20"/>
-                      <w:szCs w:val="20"/>
-                    </w:rPr>
-                    <w:instrText xml:space="preserve"> DATE  \@ "dd MMMM yyyy"  \* MERGEFORMAT </w:instrText>
-                  </w:r>
-                  <w:r>
-                    <w:rPr>
-                      <w:rFonts w:ascii="Helvetica" w:hAnsi="Helvetica"/>
-                      <w:sz w:val="20"/>
-                      <w:szCs w:val="20"/>
-                    </w:rPr>
-                    <w:fldChar w:fldCharType="separate"/>
-                  </w:r>
-                  <w:r>
-                    <w:rPr>
-                      <w:rFonts w:ascii="Helvetica" w:hAnsi="Helvetica"/>
-                      <w:noProof/>
-                      <w:sz w:val="20"/>
-                      <w:szCs w:val="20"/>
-                    </w:rPr>
-                    <w:t>23 March 2018</w:t>
-                  </w:r>
-                  <w:r>
-                    <w:rPr>
-                      <w:rFonts w:ascii="Helvetica" w:hAnsi="Helvetica"/>
-                      <w:sz w:val="20"/>
-                      <w:szCs w:val="20"/>
-                    </w:rPr>
-                    <w:fldChar w:fldCharType="end"/>
-                  </w:r>
-                </w:p>
-              </w:txbxContent>
-            </v:textbox>
-          </v:rect>
-        </w:pict>
+        <mc:AlternateContent>
+          <mc:Choice Requires="wps">
+            <w:drawing>
+              <wp:anchor distT="0" distB="0" distL="114300" distR="114300" simplePos="0" relativeHeight="251658240" behindDoc="0" locked="0" layoutInCell="1" allowOverlap="1" wp14:anchorId="29CE9BB0" wp14:editId="49D866C7">
+                <wp:simplePos x="0" y="0"/>
+                <wp:positionH relativeFrom="column">
+                  <wp:posOffset>3657600</wp:posOffset>
+                </wp:positionH>
+                <wp:positionV relativeFrom="paragraph">
+                  <wp:posOffset>126365</wp:posOffset>
+                </wp:positionV>
+                <wp:extent cx="3048000" cy="685800"/>
+                <wp:effectExtent l="8255" t="9525" r="10795" b="9525"/>
+                <wp:wrapNone/>
+                <wp:docPr id="1" name="Rectangle 9"/>
+                <wp:cNvGraphicFramePr>
+                  <a:graphicFrameLocks xmlns:a="http://schemas.openxmlformats.org/drawingml/2006/main"/>
+                </wp:cNvGraphicFramePr>
+                <a:graphic xmlns:a="http://schemas.openxmlformats.org/drawingml/2006/main">
+                  <a:graphicData uri="http://schemas.microsoft.com/office/word/2010/wordprocessingShape">
+                    <wps:wsp>
+                      <wps:cNvSpPr>
+                        <a:spLocks noChangeArrowheads="1"/>
+                      </wps:cNvSpPr>
+                      <wps:spPr bwMode="auto">
+                        <a:xfrm>
+                          <a:off x="0" y="0"/>
+                          <a:ext cx="3048000" cy="685800"/>
+                        </a:xfrm>
+                        <a:prstGeom prst="rect">
+                          <a:avLst/>
+                        </a:prstGeom>
+                        <a:solidFill>
+                          <a:srgbClr val="FFFFFF"/>
+                        </a:solidFill>
+                        <a:ln w="9525">
+                          <a:solidFill>
+                            <a:srgbClr val="FFFFFF"/>
+                          </a:solidFill>
+                          <a:miter lim="800000"/>
+                          <a:headEnd/>
+                          <a:tailEnd/>
+                        </a:ln>
+                      </wps:spPr>
+                      <wps:txbx>
+                        <w:txbxContent>
+                          <w:p>
+                            <w:pPr>
+                              <w:tabs>
+                                <w:tab w:val="left" w:pos="1080"/>
+                              </w:tabs>
+                              <w:spacing w:line="360" w:lineRule="auto"/>
+                              <w:rPr>
+                                <w:rFonts w:ascii="Helvetica" w:hAnsi="Helvetica"/>
+                                <w:sz w:val="20"/>
+                                <w:szCs w:val="20"/>
+                              </w:rPr>
+                            </w:pPr>
+                            <w:r>
+                              <w:rPr>
+                                <w:rFonts w:ascii="Helvetica" w:hAnsi="Helvetica"/>
+                                <w:sz w:val="20"/>
+                                <w:szCs w:val="20"/>
+                              </w:rPr>
+                              <w:t>Your ref:</w:t>
+                            </w:r>
+                            <w:r>
+                              <w:rPr>
+                                <w:rFonts w:ascii="Helvetica" w:hAnsi="Helvetica"/>
+                                <w:sz w:val="20"/>
+                                <w:szCs w:val="20"/>
+                              </w:rPr>
+                              <w:tab/>
+                            </w:r>
+                            <w:r>
+                              <w:rPr>
+                                <w:rFonts w:ascii="Helvetica" w:hAnsi="Helvetica"/>
+                                <w:sz w:val="20"/>
+                                <w:szCs w:val="20"/>
+                              </w:rPr>
+                              <w:fldChar w:fldCharType="begin"/>
+                            </w:r>
+                            <w:r>
+                              <w:rPr>
+                                <w:rFonts w:ascii="Helvetica" w:hAnsi="Helvetica"/>
+                                <w:sz w:val="20"/>
+                                <w:szCs w:val="20"/>
+                              </w:rPr>
+                              <w:instrText xml:space="preserve"> MERGEFIELD  Matter.ClientsReference  \* MERGEFORMAT </w:instrText>
+                            </w:r>
+                            <w:r>
+                              <w:rPr>
+                                <w:rFonts w:ascii="Helvetica" w:hAnsi="Helvetica"/>
+                                <w:sz w:val="20"/>
+                                <w:szCs w:val="20"/>
+                              </w:rPr>
+                              <w:fldChar w:fldCharType="separate"/>
+                            </w:r>
+                            <w:r>
+                              <w:rPr>
+                                <w:rFonts w:ascii="Helvetica" w:hAnsi="Helvetica"/>
+                                <w:noProof/>
+                                <w:sz w:val="20"/>
+                                <w:szCs w:val="20"/>
+                              </w:rPr>
+                              <w:t>«Matter.ClientsReference»</w:t>
+                            </w:r>
+                            <w:r>
+                              <w:rPr>
+                                <w:rFonts w:ascii="Helvetica" w:hAnsi="Helvetica"/>
+                                <w:sz w:val="20"/>
+                                <w:szCs w:val="20"/>
+                              </w:rPr>
+                              <w:fldChar w:fldCharType="end"/>
+                            </w:r>
+                            <w:r>
+                              <w:rPr>
+                                <w:rFonts w:ascii="Helvetica" w:hAnsi="Helvetica"/>
+                                <w:sz w:val="20"/>
+                                <w:szCs w:val="20"/>
+                              </w:rPr>
+                              <w:t xml:space="preserve"> </w:t>
+                            </w:r>
+                          </w:p>
+                          <w:p>
+                            <w:pPr>
+                              <w:tabs>
+                                <w:tab w:val="left" w:pos="1080"/>
+                              </w:tabs>
+                              <w:spacing w:line="360" w:lineRule="auto"/>
+                              <w:rPr>
+                                <w:rFonts w:ascii="Helvetica" w:hAnsi="Helvetica" w:cs="Helvetica"/>
+                                <w:sz w:val="20"/>
+                                <w:szCs w:val="20"/>
+                              </w:rPr>
+                            </w:pPr>
+                            <w:r>
+                              <w:rPr>
+                                <w:rFonts w:ascii="Helvetica" w:hAnsi="Helvetica"/>
+                                <w:sz w:val="20"/>
+                                <w:szCs w:val="20"/>
+                              </w:rPr>
+                              <w:t>Our ref:</w:t>
+                            </w:r>
+                            <w:r>
+                              <w:rPr>
+                                <w:rFonts w:ascii="Helvetica" w:hAnsi="Helvetica"/>
+                                <w:sz w:val="20"/>
+                                <w:szCs w:val="20"/>
+                              </w:rPr>
+                              <w:tab/>
+                            </w:r>
+                            <w:r>
+                              <w:rPr>
+                                <w:rFonts w:ascii="Helvetica" w:hAnsi="Helvetica"/>
+                                <w:sz w:val="20"/>
+                                <w:szCs w:val="20"/>
+                              </w:rPr>
+                              <w:fldChar w:fldCharType="begin"/>
+                            </w:r>
+                            <w:r>
+                              <w:rPr>
+                                <w:rFonts w:ascii="Helvetica" w:hAnsi="Helvetica"/>
+                                <w:sz w:val="20"/>
+                                <w:szCs w:val="20"/>
+                              </w:rPr>
+                              <w:instrText xml:space="preserve"> MERGEFIELD  Matter.Reference  \* MERGEFORMAT </w:instrText>
+                            </w:r>
+                            <w:r>
+                              <w:rPr>
+                                <w:rFonts w:ascii="Helvetica" w:hAnsi="Helvetica"/>
+                                <w:sz w:val="20"/>
+                                <w:szCs w:val="20"/>
+                              </w:rPr>
+                              <w:fldChar w:fldCharType="separate"/>
+                            </w:r>
+                            <w:r>
+                              <w:rPr>
+                                <w:rFonts w:ascii="Helvetica" w:hAnsi="Helvetica"/>
+                                <w:noProof/>
+                                <w:sz w:val="20"/>
+                                <w:szCs w:val="20"/>
+                              </w:rPr>
+                              <w:t>«Matter.Reference»</w:t>
+                            </w:r>
+                            <w:r>
+                              <w:rPr>
+                                <w:rFonts w:ascii="Helvetica" w:hAnsi="Helvetica"/>
+                                <w:sz w:val="20"/>
+                                <w:szCs w:val="20"/>
+                              </w:rPr>
+                              <w:fldChar w:fldCharType="end"/>
+                            </w:r>
+                          </w:p>
+                          <w:p>
+                            <w:pPr>
+                              <w:tabs>
+                                <w:tab w:val="left" w:pos="1080"/>
+                              </w:tabs>
+                              <w:spacing w:line="360" w:lineRule="auto"/>
+                              <w:rPr>
+                                <w:rFonts w:ascii="Helvetica" w:hAnsi="Helvetica"/>
+                                <w:sz w:val="20"/>
+                                <w:szCs w:val="20"/>
+                              </w:rPr>
+                            </w:pPr>
+                            <w:r>
+                              <w:rPr>
+                                <w:rFonts w:ascii="Helvetica" w:hAnsi="Helvetica"/>
+                                <w:sz w:val="20"/>
+                                <w:szCs w:val="20"/>
+                              </w:rPr>
+                              <w:t>Date:</w:t>
+                            </w:r>
+                            <w:r>
+                              <w:rPr>
+                                <w:rFonts w:ascii="Helvetica" w:hAnsi="Helvetica"/>
+                                <w:sz w:val="20"/>
+                                <w:szCs w:val="20"/>
+                              </w:rPr>
+                              <w:tab/>
+                            </w:r>
+                            <w:r>
+                              <w:rPr>
+                                <w:rFonts w:ascii="Helvetica" w:hAnsi="Helvetica"/>
+                                <w:sz w:val="20"/>
+                                <w:szCs w:val="20"/>
+                              </w:rPr>
+                              <w:fldChar w:fldCharType="begin"/>
+                            </w:r>
+                            <w:r>
+                              <w:rPr>
+                                <w:rFonts w:ascii="Helvetica" w:hAnsi="Helvetica"/>
+                                <w:sz w:val="20"/>
+                                <w:szCs w:val="20"/>
+                              </w:rPr>
+                              <w:instrText xml:space="preserve"> DATE  \@ "dd MMMM yyyy"  \* MERGEFORMAT </w:instrText>
+                            </w:r>
+                            <w:r>
+                              <w:rPr>
+                                <w:rFonts w:ascii="Helvetica" w:hAnsi="Helvetica"/>
+                                <w:sz w:val="20"/>
+                                <w:szCs w:val="20"/>
+                              </w:rPr>
+                              <w:fldChar w:fldCharType="separate"/>
+                            </w:r>
+                            <w:r>
+                              <w:rPr>
+                                <w:rFonts w:ascii="Helvetica" w:hAnsi="Helvetica"/>
+                                <w:noProof/>
+                                <w:sz w:val="20"/>
+                                <w:szCs w:val="20"/>
+                              </w:rPr>
+                              <w:t>29 March 2018</w:t>
+                            </w:r>
+                            <w:r>
+                              <w:rPr>
+                                <w:rFonts w:ascii="Helvetica" w:hAnsi="Helvetica"/>
+                                <w:sz w:val="20"/>
+                                <w:szCs w:val="20"/>
+                              </w:rPr>
+                              <w:fldChar w:fldCharType="end"/>
+                            </w:r>
+                          </w:p>
+                        </w:txbxContent>
+                      </wps:txbx>
+                      <wps:bodyPr rot="0" vert="horz" wrap="square" lIns="91440" tIns="45720" rIns="91440" bIns="45720" anchor="t" anchorCtr="0" upright="1">
+                        <a:noAutofit/>
+                      </wps:bodyPr>
+                    </wps:wsp>
+                  </a:graphicData>
+                </a:graphic>
+                <wp14:sizeRelH relativeFrom="page">
+                  <wp14:pctWidth>0</wp14:pctWidth>
+                </wp14:sizeRelH>
+                <wp14:sizeRelV relativeFrom="page">
+                  <wp14:pctHeight>0</wp14:pctHeight>
+                </wp14:sizeRelV>
+              </wp:anchor>
+            </w:drawing>
+          </mc:Choice>
+          <mc:Fallback>
+            <w:pict>
+              <v:rect w14:anchorId="29CE9BB0" id="Rectangle 9" o:spid="_x0000_s1027" style="position:absolute;left:0;text-align:left;margin-left:4in;margin-top:9.95pt;width:240pt;height:54pt;z-index:251658240;visibility:visible;mso-wrap-style:square;mso-width-percent:0;mso-height-percent:0;mso-wrap-distance-left:9pt;mso-wrap-distance-top:0;mso-wrap-distance-right:9pt;mso-wrap-distance-bottom:0;mso-position-horizontal:absolute;mso-position-horizontal-relative:text;mso-position-vertical:absolute;mso-position-vertical-relative:text;mso-width-percent:0;mso-height-percent:0;mso-width-relative:page;mso-height-relative:page;v-text-anchor:top" o:gfxdata="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" strokecolor="white">
+                <v:textbox>
+                  <w:txbxContent>
+                    <w:p>
+                      <w:pPr>
+                        <w:tabs>
+                          <w:tab w:val="left" w:pos="1080"/>
+                        </w:tabs>
+                        <w:spacing w:line="360" w:lineRule="auto"/>
+                        <w:rPr>
+                          <w:rFonts w:ascii="Helvetica" w:hAnsi="Helvetica"/>
+                          <w:sz w:val="20"/>
+                          <w:szCs w:val="20"/>
+                        </w:rPr>
+                      </w:pPr>
+                      <w:r>
+                        <w:rPr>
+                          <w:rFonts w:ascii="Helvetica" w:hAnsi="Helvetica"/>
+                          <w:sz w:val="20"/>
+                          <w:szCs w:val="20"/>
+                        </w:rPr>
+                        <w:t>Your ref:</w:t>
+                      </w:r>
+                      <w:r>
+                        <w:rPr>
+                          <w:rFonts w:ascii="Helvetica" w:hAnsi="Helvetica"/>
+                          <w:sz w:val="20"/>
+                          <w:szCs w:val="20"/>
+                        </w:rPr>
+                        <w:tab/>
+                      </w:r>
+                      <w:r>
+                        <w:rPr>
+                          <w:rFonts w:ascii="Helvetica" w:hAnsi="Helvetica"/>
+                          <w:sz w:val="20"/>
+                          <w:szCs w:val="20"/>
+                        </w:rPr>
+                        <w:fldChar w:fldCharType="begin"/>
+                      </w:r>
+                      <w:r>
+                        <w:rPr>
+                          <w:rFonts w:ascii="Helvetica" w:hAnsi="Helvetica"/>
+                          <w:sz w:val="20"/>
+                          <w:szCs w:val="20"/>
+                        </w:rPr>
+                        <w:instrText xml:space="preserve"> MERGEFIELD  Matter.ClientsReference  \* MERGEFORMAT </w:instrText>
+                      </w:r>
+                      <w:r>
+                        <w:rPr>
+                          <w:rFonts w:ascii="Helvetica" w:hAnsi="Helvetica"/>
+                          <w:sz w:val="20"/>
+                          <w:szCs w:val="20"/>
+                        </w:rPr>
+                        <w:fldChar w:fldCharType="separate"/>
+                      </w:r>
+                      <w:r>
+                        <w:rPr>
+                          <w:rFonts w:ascii="Helvetica" w:hAnsi="Helvetica"/>
+                          <w:noProof/>
+                          <w:sz w:val="20"/>
+                          <w:szCs w:val="20"/>
+                        </w:rPr>
+                        <w:t>«Matter.ClientsReference»</w:t>
+                      </w:r>
+                      <w:r>
+                        <w:rPr>
+                          <w:rFonts w:ascii="Helvetica" w:hAnsi="Helvetica"/>
+                          <w:sz w:val="20"/>
+                          <w:szCs w:val="20"/>
+                        </w:rPr>
+                        <w:fldChar w:fldCharType="end"/>
+                      </w:r>
+                      <w:r>
+                        <w:rPr>
+                          <w:rFonts w:ascii="Helvetica" w:hAnsi="Helvetica"/>
+                          <w:sz w:val="20"/>
+                          <w:szCs w:val="20"/>
+                        </w:rPr>
+                        <w:t xml:space="preserve"> </w:t>
+                      </w:r>
+                    </w:p>
+                    <w:p>
+                      <w:pPr>
+                        <w:tabs>
+                          <w:tab w:val="left" w:pos="1080"/>
+                        </w:tabs>
+                        <w:spacing w:line="360" w:lineRule="auto"/>
+                        <w:rPr>
+                          <w:rFonts w:ascii="Helvetica" w:hAnsi="Helvetica" w:cs="Helvetica"/>
+                          <w:sz w:val="20"/>
+                          <w:szCs w:val="20"/>
+                        </w:rPr>
+                      </w:pPr>
+                      <w:r>
+                        <w:rPr>
+                          <w:rFonts w:ascii="Helvetica" w:hAnsi="Helvetica"/>
+                          <w:sz w:val="20"/>
+                          <w:szCs w:val="20"/>
+                        </w:rPr>
+                        <w:t>Our ref:</w:t>
+                      </w:r>
+                      <w:r>
+                        <w:rPr>
+                          <w:rFonts w:ascii="Helvetica" w:hAnsi="Helvetica"/>
+                          <w:sz w:val="20"/>
+                          <w:szCs w:val="20"/>
+                        </w:rPr>
+                        <w:tab/>
+                      </w:r>
+                      <w:r>
+                        <w:rPr>
+                          <w:rFonts w:ascii="Helvetica" w:hAnsi="Helvetica"/>
+                          <w:sz w:val="20"/>
+                          <w:szCs w:val="20"/>
+                        </w:rPr>
+                        <w:fldChar w:fldCharType="begin"/>
+                      </w:r>
+                      <w:r>
+                        <w:rPr>
+                          <w:rFonts w:ascii="Helvetica" w:hAnsi="Helvetica"/>
+                          <w:sz w:val="20"/>
+                          <w:szCs w:val="20"/>
+                        </w:rPr>
+                        <w:instrText xml:space="preserve"> MERGEFIELD  Matter.Reference  \* MERGEFORMAT </w:instrText>
+                      </w:r>
+                      <w:r>
+                        <w:rPr>
+                          <w:rFonts w:ascii="Helvetica" w:hAnsi="Helvetica"/>
+                          <w:sz w:val="20"/>
+                          <w:szCs w:val="20"/>
+                        </w:rPr>
+                        <w:fldChar w:fldCharType="separate"/>
+                      </w:r>
+                      <w:r>
+                        <w:rPr>
+                          <w:rFonts w:ascii="Helvetica" w:hAnsi="Helvetica"/>
+                          <w:noProof/>
+                          <w:sz w:val="20"/>
+                          <w:szCs w:val="20"/>
+                        </w:rPr>
+                        <w:t>«Matter.Reference»</w:t>
+                      </w:r>
+                      <w:r>
+                        <w:rPr>
+                          <w:rFonts w:ascii="Helvetica" w:hAnsi="Helvetica"/>
+                          <w:sz w:val="20"/>
+                          <w:szCs w:val="20"/>
+                        </w:rPr>
+                        <w:fldChar w:fldCharType="end"/>
+                      </w:r>
+                    </w:p>
+                    <w:p>
+                      <w:pPr>
+                        <w:tabs>
+                          <w:tab w:val="left" w:pos="1080"/>
+                        </w:tabs>
+                        <w:spacing w:line="360" w:lineRule="auto"/>
+                        <w:rPr>
+                          <w:rFonts w:ascii="Helvetica" w:hAnsi="Helvetica"/>
+                          <w:sz w:val="20"/>
+                          <w:szCs w:val="20"/>
+                        </w:rPr>
+                      </w:pPr>
+                      <w:r>
+                        <w:rPr>
+                          <w:rFonts w:ascii="Helvetica" w:hAnsi="Helvetica"/>
+                          <w:sz w:val="20"/>
+                          <w:szCs w:val="20"/>
+                        </w:rPr>
+                        <w:t>Date:</w:t>
+                      </w:r>
+                      <w:r>
+                        <w:rPr>
+                          <w:rFonts w:ascii="Helvetica" w:hAnsi="Helvetica"/>
+                          <w:sz w:val="20"/>
+                          <w:szCs w:val="20"/>
+                        </w:rPr>
+                        <w:tab/>
+                      </w:r>
+                      <w:r>
+                        <w:rPr>
+                          <w:rFonts w:ascii="Helvetica" w:hAnsi="Helvetica"/>
+                          <w:sz w:val="20"/>
+                          <w:szCs w:val="20"/>
+                        </w:rPr>
+                        <w:fldChar w:fldCharType="begin"/>
+                      </w:r>
+                      <w:r>
+                        <w:rPr>
+                          <w:rFonts w:ascii="Helvetica" w:hAnsi="Helvetica"/>
+                          <w:sz w:val="20"/>
+                          <w:szCs w:val="20"/>
+                        </w:rPr>
+                        <w:instrText xml:space="preserve"> DATE  \@ "dd MMMM yyyy"  \* MERGEFORMAT </w:instrText>
+                      </w:r>
+                      <w:r>
+                        <w:rPr>
+                          <w:rFonts w:ascii="Helvetica" w:hAnsi="Helvetica"/>
+                          <w:sz w:val="20"/>
+                          <w:szCs w:val="20"/>
+                        </w:rPr>
+                        <w:fldChar w:fldCharType="separate"/>
+                      </w:r>
+                      <w:r>
+                        <w:rPr>
+                          <w:rFonts w:ascii="Helvetica" w:hAnsi="Helvetica"/>
+                          <w:noProof/>
+                          <w:sz w:val="20"/>
+                          <w:szCs w:val="20"/>
+                        </w:rPr>
+                        <w:t>29 March 2018</w:t>
+                      </w:r>
+                      <w:r>
+                        <w:rPr>
+                          <w:rFonts w:ascii="Helvetica" w:hAnsi="Helvetica"/>
+                          <w:sz w:val="20"/>
+                          <w:szCs w:val="20"/>
+                        </w:rPr>
+                        <w:fldChar w:fldCharType="end"/>
+                      </w:r>
+                    </w:p>
+                  </w:txbxContent>
+                </v:textbox>
+              </v:rect>
+            </w:pict>
+          </mc:Fallback>
+        </mc:AlternateContent>
       </w:r>
     </w:p>
     <w:p>
@@ -463,8 +816,6 @@
         </w:rPr>
         <w:fldChar w:fldCharType="end"/>
       </w:r>
-      <w:bookmarkStart w:id="0" w:name="_GoBack"/>
-      <w:bookmarkEnd w:id="0"/>
     </w:p>
     <w:p>
       <w:pPr>
@@ -594,273 +945,312 @@
       <w:r>
         <w:t xml:space="preserve">My name is </w:t>
       </w:r>
-      <w:fldSimple w:instr=" MERGEFIELD  Sender  \* MERGEFORMAT ">
+      <w:r>
+        <w:fldChar w:fldCharType="begin"/>
+      </w:r>
+      <w:r>
+        <w:instrText xml:space="preserve"> MERGEFIELD  Sender  \* MERGEFORMAT </w:instrText>
+      </w:r>
+      <w:r>
+        <w:fldChar w:fldCharType="separate"/>
+      </w:r>
+      <w:r>
+        <w:rPr>
+          <w:noProof/>
+        </w:rPr>
+        <w:t>«Sender»</w:t>
+      </w:r>
+      <w:r>
+        <w:rPr>
+          <w:noProof/>
+        </w:rPr>
+        <w:fldChar w:fldCharType="end"/>
+      </w:r>
+      <w:r>
+        <w:t xml:space="preserve"> and I am a </w:t>
+      </w:r>
+      <w:r>
+        <w:fldChar w:fldCharType="begin"/>
+      </w:r>
+      <w:r>
+        <w:instrText xml:space="preserve"> MERGEFIELD  Sender.JobTitle  \* MERGEFORMAT </w:instrText>
+      </w:r>
+      <w:r>
+        <w:fldChar w:fldCharType="separate"/>
+      </w:r>
+      <w:r>
+        <w:rPr>
+          <w:noProof/>
+        </w:rPr>
+        <w:t>«Sender.JobTitle»</w:t>
+      </w:r>
+      <w:r>
+        <w:rPr>
+          <w:noProof/>
+        </w:rPr>
+        <w:fldChar w:fldCharType="end"/>
+      </w:r>
+      <w:r>
+        <w:t xml:space="preserve"> with this firm. I can confirm that my supervising solicitor is </w:t>
+      </w:r>
+      <w:r>
+        <w:fldChar w:fldCharType="begin"/>
+      </w:r>
+      <w:r>
+        <w:instrText xml:space="preserve"> MERGEFIELD FeeEarner.FullName \* MERGEFORMAT </w:instrText>
+      </w:r>
+      <w:r>
+        <w:fldChar w:fldCharType="separate"/>
+      </w:r>
+      <w:r>
+        <w:rPr>
+          <w:noProof/>
+        </w:rPr>
+        <w:t>«FeeEarner.FullName»</w:t>
+      </w:r>
+      <w:r>
+        <w:rPr>
+          <w:noProof/>
+        </w:rPr>
+        <w:fldChar w:fldCharType="end"/>
+      </w:r>
+      <w:r>
+        <w:t xml:space="preserve"> </w:t>
+      </w:r>
+      <w:r>
+        <w:t xml:space="preserve">who is </w:t>
+      </w:r>
+      <w:r>
+        <w:fldChar w:fldCharType="begin"/>
+      </w:r>
+      <w:r>
+        <w:instrText xml:space="preserve"> MERGEFIELD  FeeEarner.DescriptiveJobTitle  \* MERGEFORMAT </w:instrText>
+      </w:r>
+      <w:r>
+        <w:fldChar w:fldCharType="separate"/>
+      </w:r>
+      <w:r>
+        <w:rPr>
+          <w:noProof/>
+        </w:rPr>
+        <w:t>«FeeEarner.DescriptiveJobTitle»</w:t>
+      </w:r>
+      <w:r>
+        <w:rPr>
+          <w:noProof/>
+        </w:rPr>
+        <w:fldChar w:fldCharType="end"/>
+      </w:r>
+      <w:r>
+        <w:t xml:space="preserve">. I will have primary responsibility for handling your file. If you have any comments or questions at any time then please do not hesitate to contact me. </w:t>
+      </w:r>
+      <w:r>
+        <w:t>Rikki Bateman</w:t>
+      </w:r>
+      <w:r>
+        <w:t xml:space="preserve"> and Michael Jordan are the other members of the conveyancing team and if I am not available and you need to speak to someone rather than leave a message you can ask to speak to them. You are most welcome to visit the office by appointment a number of times during the course of the transaction if that is convenient although we can deal with most things over the phone and by post if you prefer.  </w:t>
+      </w:r>
+    </w:p>
+    <w:p>
+      <w:pPr>
+        <w:jc w:val="both"/>
+      </w:pPr>
+    </w:p>
+    <w:p>
+      <w:pPr>
+        <w:jc w:val="both"/>
+        <w:rPr>
+          <w:i/>
+        </w:rPr>
+      </w:pPr>
+      <w:r>
+        <w:rPr>
+          <w:i/>
+        </w:rPr>
+        <w:t xml:space="preserve">[If </w:t>
+      </w:r>
+      <w:r>
+        <w:rPr>
+          <w:i/>
+        </w:rPr>
+        <w:t>Matter.ReferredBy</w:t>
+      </w:r>
+      <w:r>
+        <w:rPr>
+          <w:i/>
+        </w:rPr>
+        <w:t>]</w:t>
+      </w:r>
+      <w:r>
+        <w:rPr>
+          <w:i/>
+        </w:rPr>
+        <w:t xml:space="preserve"> </w:t>
+      </w:r>
+      <w:r>
+        <w:rPr>
+          <w:i/>
+        </w:rPr>
+        <w:t>You were recommended to us by Lex Allan &amp; Grove Estate Agents and we have what is called a Referral Arrangement with that firm. This means that if their clients choose to use us on the basis of their recommendation we pay a referral to them. Please rest assured that this fee is not added to your costs. As a firm we absorb the cost rather than passing it on to clients. Please also rest assured that we remain independent of Lex Allan &amp; Grove Estate Agents and our responsibility to represent your best interests and treat your affairs as confidential are paramount. If you have any questions or concerns abo</w:t>
+      </w:r>
+      <w:r>
+        <w:rPr>
+          <w:i/>
+        </w:rPr>
+        <w:t>ut this then please contact me.</w:t>
+      </w:r>
+      <w:r>
+        <w:rPr>
+          <w:i/>
+        </w:rPr>
+        <w:t xml:space="preserve"> [/If]</w:t>
+      </w:r>
+    </w:p>
+    <w:p>
+      <w:pPr>
+        <w:jc w:val="both"/>
+      </w:pPr>
+    </w:p>
+    <w:p>
+      <w:pPr>
+        <w:jc w:val="both"/>
+      </w:pPr>
+    </w:p>
+    <w:p>
+      <w:pPr>
+        <w:jc w:val="both"/>
+      </w:pPr>
+    </w:p>
+    <w:p>
+      <w:pPr>
+        <w:jc w:val="both"/>
+      </w:pPr>
+    </w:p>
+    <w:p>
+      <w:pPr>
+        <w:jc w:val="both"/>
+      </w:pPr>
+    </w:p>
+    <w:p>
+      <w:pPr>
+        <w:jc w:val="both"/>
+      </w:pPr>
+    </w:p>
+    <w:p>
+      <w:pPr>
+        <w:jc w:val="both"/>
+      </w:pPr>
+    </w:p>
+    <w:p>
+      <w:pPr>
+        <w:jc w:val="both"/>
+      </w:pPr>
+    </w:p>
+    <w:p>
+      <w:pPr>
+        <w:jc w:val="both"/>
+      </w:pPr>
+    </w:p>
+    <w:p>
+      <w:pPr>
+        <w:jc w:val="both"/>
+      </w:pPr>
+    </w:p>
+    <w:p>
+      <w:pPr>
+        <w:jc w:val="both"/>
+      </w:pPr>
+      <w:r>
+        <w:lastRenderedPageBreak/>
+        <w:t>I</w:t>
+      </w:r>
+      <w:r>
+        <w:rPr>
+          <w:i/>
+        </w:rPr>
+        <w:t xml:space="preserve"> </w:t>
+      </w:r>
+      <w:r>
+        <w:t>am able to calculate for you an estimate of the legal expenses involved (including VAT</w:t>
+      </w:r>
+      <w:r>
+        <w:t xml:space="preserve"> at </w:t>
+      </w:r>
+      <w:r>
+        <w:t>20</w:t>
+      </w:r>
+      <w:r>
+        <w:t>%</w:t>
+      </w:r>
+      <w:r>
+        <w:t>):</w:t>
+      </w:r>
+    </w:p>
+    <w:p>
+      <w:r>
+        <w:tab/>
+      </w:r>
+      <w:r>
+        <w:tab/>
+      </w:r>
+      <w:r>
+        <w:tab/>
+      </w:r>
+      <w:r>
+        <w:tab/>
+      </w:r>
+      <w:r>
+        <w:tab/>
+      </w:r>
+      <w:r>
+        <w:tab/>
+      </w:r>
+      <w:r>
+        <w:tab/>
+      </w:r>
+      <w:r>
+        <w:tab/>
+      </w:r>
+      <w:r>
+        <w:tab/>
+      </w:r>
+    </w:p>
+    <w:p>
+      <w:pPr>
+        <w:ind w:left="5760" w:firstLine="720"/>
+      </w:pPr>
+      <w:r>
+        <w:t>£</w:t>
+      </w:r>
+      <w:r>
+        <w:t xml:space="preserve"> </w:t>
+      </w:r>
+      <w:fldSimple w:instr=" MERGEFIELD  EstimatedTotalFee  \* MERGEFORMAT ">
         <w:r>
           <w:rPr>
             <w:noProof/>
           </w:rPr>
-          <w:t>«Sender»</w:t>
+          <w:t>«</w:t>
         </w:r>
-      </w:fldSimple>
-      <w:r>
-        <w:t xml:space="preserve"> and I am a </w:t>
-      </w:r>
-      <w:fldSimple w:instr=" MERGEFIELD  Sender.JobTitle  \* MERGEFORMAT ">
         <w:r>
           <w:rPr>
             <w:noProof/>
           </w:rPr>
-          <w:t>«Sender.JobTitle»</w:t>
+          <w:t>Matter.</w:t>
         </w:r>
-      </w:fldSimple>
-      <w:r>
-        <w:t xml:space="preserve"> with this firm. I can confirm that my supervising solicitor is </w:t>
-      </w:r>
-      <w:fldSimple w:instr=" MERGEFIELD FeeEarner.FullName \* MERGEFORMAT ">
         <w:r>
           <w:rPr>
             <w:noProof/>
           </w:rPr>
-          <w:t>«FeeEarner.FullName»</w:t>
+          <w:t>Initial</w:t>
         </w:r>
-      </w:fldSimple>
-      <w:r>
-        <w:t xml:space="preserve"> </w:t>
-      </w:r>
-      <w:r>
-        <w:t xml:space="preserve">who is </w:t>
-      </w:r>
-      <w:fldSimple w:instr=" MERGEFIELD  FeeEarner.DescriptiveJobTitle  \* MERGEFORMAT ">
         <w:r>
           <w:rPr>
             <w:noProof/>
           </w:rPr>
-          <w:t>«FeeEarner.DescriptiveJobTitle»</w:t>
+          <w:t>EstimatedFee»</w:t>
         </w:r>
       </w:fldSimple>
-      <w:r>
-        <w:t xml:space="preserve">. I will have primary responsibility for handling your file. If you have any comments or questions at any time then please do not hesitate to contact me. </w:t>
-      </w:r>
-      <w:r>
-        <w:t>Rikki Bateman</w:t>
-      </w:r>
-      <w:r>
-        <w:t xml:space="preserve"> and Michael Jordan are the other members of the conveyancing team and if I am not available and you need to speak to someone rather than leave a message you can ask to speak to them. You are most welcome to visit the office by appointment a number of times during the course of the transaction if that is convenient although we can deal with most things over the phone and by post if you prefer.  </w:t>
-      </w:r>
-    </w:p>
-    <w:p>
-      <w:pPr>
-        <w:jc w:val="both"/>
-      </w:pPr>
-    </w:p>
-    <w:p>
-      <w:pPr>
-        <w:jc w:val="both"/>
-        <w:rPr>
-          <w:i/>
-        </w:rPr>
-      </w:pPr>
-      <w:r>
-        <w:rPr>
-          <w:i/>
-        </w:rPr>
-        <w:t xml:space="preserve">[If </w:t>
-      </w:r>
-      <w:r>
-        <w:rPr>
-          <w:i/>
-        </w:rPr>
-        <w:t>Matter.ReferredBy</w:t>
-      </w:r>
-      <w:r>
-        <w:rPr>
-          <w:i/>
-        </w:rPr>
-        <w:t>]</w:t>
-      </w:r>
-      <w:r>
-        <w:rPr>
-          <w:i/>
-        </w:rPr>
-        <w:t xml:space="preserve"> </w:t>
-      </w:r>
-      <w:r>
-        <w:rPr>
-          <w:i/>
-        </w:rPr>
-        <w:t>You were recommended to us by Lex Allan &amp; Grove Estate Agents and we have what is called a Referral Arrangement with that firm. This means that if their clients choose to use us on the basis of their recommendation we pay a referral to them. Please rest assured that this fee is not added to your costs. As a firm we absorb the cost rather than passing it on to clients. Please also rest assured that we remain independent of Lex Allan &amp; Grove Estate Agents and our responsibility to represent your best interests and treat your affairs as confidential are paramount. If you have any questions or concerns abo</w:t>
-      </w:r>
-      <w:r>
-        <w:rPr>
-          <w:i/>
-        </w:rPr>
-        <w:t>ut this then please contact me.</w:t>
-      </w:r>
-      <w:r>
-        <w:rPr>
-          <w:i/>
-        </w:rPr>
-        <w:t xml:space="preserve"> [/If]</w:t>
-      </w:r>
-    </w:p>
-    <w:p>
-      <w:pPr>
-        <w:jc w:val="both"/>
-      </w:pPr>
-    </w:p>
-    <w:p>
-      <w:pPr>
-        <w:jc w:val="both"/>
-      </w:pPr>
-    </w:p>
-    <w:p>
-      <w:pPr>
-        <w:jc w:val="both"/>
-      </w:pPr>
-    </w:p>
-    <w:p>
-      <w:pPr>
-        <w:jc w:val="both"/>
-      </w:pPr>
-    </w:p>
-    <w:p>
-      <w:pPr>
-        <w:jc w:val="both"/>
-      </w:pPr>
-    </w:p>
-    <w:p>
-      <w:pPr>
-        <w:jc w:val="both"/>
-      </w:pPr>
-    </w:p>
-    <w:p>
-      <w:pPr>
-        <w:jc w:val="both"/>
-      </w:pPr>
-    </w:p>
-    <w:p>
-      <w:pPr>
-        <w:jc w:val="both"/>
-      </w:pPr>
-    </w:p>
-    <w:p>
-      <w:pPr>
-        <w:jc w:val="both"/>
-      </w:pPr>
-    </w:p>
-    <w:p>
-      <w:pPr>
-        <w:jc w:val="both"/>
-      </w:pPr>
-    </w:p>
-    <w:p>
-      <w:pPr>
-        <w:jc w:val="both"/>
-      </w:pPr>
-      <w:r>
-        <w:lastRenderedPageBreak/>
-        <w:t>I</w:t>
-      </w:r>
-      <w:r>
-        <w:rPr>
-          <w:i/>
-        </w:rPr>
-        <w:t xml:space="preserve"> </w:t>
-      </w:r>
-      <w:r>
-        <w:t>am able to calculate for you an estimate of the legal expenses involved (including VAT</w:t>
-      </w:r>
-      <w:r>
-        <w:t xml:space="preserve"> at </w:t>
-      </w:r>
-      <w:r>
-        <w:t>20</w:t>
-      </w:r>
-      <w:r>
-        <w:t>%</w:t>
-      </w:r>
-      <w:r>
-        <w:t>):</w:t>
-      </w:r>
-    </w:p>
-    <w:p>
-      <w:r>
-        <w:tab/>
-      </w:r>
-      <w:r>
-        <w:tab/>
-      </w:r>
-      <w:r>
-        <w:tab/>
-      </w:r>
-      <w:r>
-        <w:tab/>
-      </w:r>
-      <w:r>
-        <w:tab/>
-      </w:r>
-      <w:r>
-        <w:tab/>
-      </w:r>
-      <w:r>
-        <w:tab/>
-      </w:r>
-      <w:r>
-        <w:tab/>
-      </w:r>
-      <w:r>
-        <w:tab/>
-      </w:r>
-    </w:p>
-    <w:p>
-      <w:pPr>
-        <w:ind w:left="5760" w:firstLine="720"/>
-      </w:pPr>
-      <w:r>
-        <w:t>£</w:t>
-      </w:r>
-      <w:r>
-        <w:t xml:space="preserve"> </w:t>
-      </w:r>
-      <w:r>
-        <w:fldChar w:fldCharType="begin"/>
-      </w:r>
-      <w:r>
-        <w:instrText xml:space="preserve"> MERGEFIELD  EstimatedTotalFee  \* MERGEFORMAT </w:instrText>
-      </w:r>
-      <w:r>
-        <w:fldChar w:fldCharType="separate"/>
-      </w:r>
-      <w:r>
-        <w:rPr>
-          <w:noProof/>
-        </w:rPr>
-        <w:t>«</w:t>
-      </w:r>
-      <w:r>
-        <w:rPr>
-          <w:noProof/>
-        </w:rPr>
-        <w:t>Matter.</w:t>
-      </w:r>
-      <w:r>
-        <w:rPr>
-          <w:noProof/>
-        </w:rPr>
-        <w:t>Initial</w:t>
-      </w:r>
-      <w:r>
-        <w:rPr>
-          <w:noProof/>
-        </w:rPr>
-        <w:t>EstimatedFee»</w:t>
-      </w:r>
-      <w:r>
-        <w:rPr>
-          <w:noProof/>
-        </w:rPr>
-        <w:fldChar w:fldCharType="end"/>
-      </w:r>
     </w:p>
     <w:p>
       <w:smartTag w:uri="urn:schemas-microsoft-com:office:smarttags" w:element="place">
@@ -1202,29 +1592,55 @@
       </w:pPr>
     </w:p>
     <w:p>
-      <w:fldSimple w:instr=" MERGEFIELD  Sender.FullName  \* MERGEFORMAT ">
-        <w:r>
-          <w:rPr>
-            <w:noProof/>
-          </w:rPr>
-          <w:t>«Sender.FullName»</w:t>
-        </w:r>
-      </w:fldSimple>
-    </w:p>
-    <w:p>
-      <w:pPr>
-        <w:rPr>
-          <w:b/>
-        </w:rPr>
-      </w:pPr>
-      <w:fldSimple w:instr=" MERGEFIELD  Sender.JobTitle  \* MERGEFORMAT ">
-        <w:r>
-          <w:rPr>
-            <w:noProof/>
-          </w:rPr>
-          <w:t>«Sender.JobTitle»</w:t>
-        </w:r>
-      </w:fldSimple>
+      <w:r>
+        <w:fldChar w:fldCharType="begin"/>
+      </w:r>
+      <w:r>
+        <w:instrText xml:space="preserve"> MERGEFIELD  Sender.FullName  \* MERGEFORMAT </w:instrText>
+      </w:r>
+      <w:r>
+        <w:fldChar w:fldCharType="separate"/>
+      </w:r>
+      <w:r>
+        <w:rPr>
+          <w:noProof/>
+        </w:rPr>
+        <w:t>«Sender.FullName»</w:t>
+      </w:r>
+      <w:r>
+        <w:rPr>
+          <w:noProof/>
+        </w:rPr>
+        <w:fldChar w:fldCharType="end"/>
+      </w:r>
+    </w:p>
+    <w:p>
+      <w:pPr>
+        <w:rPr>
+          <w:b/>
+        </w:rPr>
+      </w:pPr>
+      <w:r>
+        <w:fldChar w:fldCharType="begin"/>
+      </w:r>
+      <w:r>
+        <w:instrText xml:space="preserve"> MERGEFIELD  Sender.JobTitle  \* MERGEFORMAT </w:instrText>
+      </w:r>
+      <w:r>
+        <w:fldChar w:fldCharType="separate"/>
+      </w:r>
+      <w:r>
+        <w:rPr>
+          <w:noProof/>
+        </w:rPr>
+        <w:t>«Sender.JobTitle»</w:t>
+      </w:r>
+      <w:r>
+        <w:rPr>
+          <w:noProof/>
+        </w:rPr>
+        <w:fldChar w:fldCharType="end"/>
+      </w:r>
     </w:p>
     <w:p>
       <w:pPr>
@@ -1268,6 +1684,7 @@
         <w:rPr>
           <w:sz w:val="21"/>
           <w:szCs w:val="21"/>
+          <w:lang w:val="fr-FR"/>
         </w:rPr>
         <w:instrText xml:space="preserve"> MERGEFIELD  Sender.Email  \* MERGEFORMAT </w:instrText>
       </w:r>
@@ -1283,6 +1700,7 @@
           <w:noProof/>
           <w:sz w:val="21"/>
           <w:szCs w:val="21"/>
+          <w:lang w:val="fr-FR"/>
         </w:rPr>
         <w:t>«Sender.Email»</w:t>
       </w:r>
@@ -2063,7 +2481,7 @@
 </file>
 
 <file path=customXml/itemProps1.xml><?xml version="1.0" encoding="utf-8"?>
-<ds:datastoreItem xmlns:ds="http://schemas.openxmlformats.org/officeDocument/2006/customXml" ds:itemID="{72B8DFD1-8C0D-4894-8245-885EBC508C39}">
+<ds:datastoreItem xmlns:ds="http://schemas.openxmlformats.org/officeDocument/2006/customXml" ds:itemID="{28FFDD5D-168C-4FAD-B1A2-AEE1E35A7124}">
   <ds:schemaRefs>
     <ds:schemaRef ds:uri="http://schemas.openxmlformats.org/officeDocument/2006/bibliography"/>
   </ds:schemaRefs>

</xml_diff>